<commit_message>
Final Project Milestone 2 v1.0
</commit_message>
<xml_diff>
--- a/FinalProject-MS2.docx
+++ b/FinalProject-MS2.docx
@@ -268,8 +268,6 @@
         </w:rPr>
         <w:t>, 23:59</w:t>
       </w:r>
-      <w:bookmarkStart w:id="0" w:name="_GoBack"/>
-      <w:bookmarkEnd w:id="0"/>
     </w:p>
     <w:p>
       <w:pPr>
@@ -1215,6 +1213,70 @@
     </w:p>
     <w:p>
       <w:pPr>
+        <w:rPr>
+          <w:highlight w:val="white"/>
+        </w:rPr>
+      </w:pPr>
+      <w:r>
+        <w:rPr>
+          <w:highlight w:val="white"/>
+        </w:rPr>
+        <w:lastRenderedPageBreak/>
+        <w:t>After implementing this cl</w:t>
+      </w:r>
+      <w:r>
+        <w:rPr>
+          <w:highlight w:val="white"/>
+        </w:rPr>
+        <w:t>ass, compile it with Myfile.cpp</w:t>
+      </w:r>
+      <w:r>
+        <w:rPr>
+          <w:highlight w:val="white"/>
+        </w:rPr>
+        <w:t xml:space="preserve">, </w:t>
+      </w:r>
+      <w:proofErr w:type="spellStart"/>
+      <w:r>
+        <w:rPr>
+          <w:highlight w:val="white"/>
+        </w:rPr>
+        <w:t>MyFile.h</w:t>
+      </w:r>
+      <w:proofErr w:type="spellEnd"/>
+      <w:r>
+        <w:rPr>
+          <w:highlight w:val="white"/>
+        </w:rPr>
+        <w:t xml:space="preserve"> and </w:t>
+      </w:r>
+      <w:r>
+        <w:rPr>
+          <w:highlight w:val="white"/>
+        </w:rPr>
+        <w:t>ReadWrite</w:t>
+      </w:r>
+      <w:r>
+        <w:rPr>
+          <w:highlight w:val="white"/>
+        </w:rPr>
+        <w:t xml:space="preserve">Tester.cpp. The program should compile with no error and using the tester program you will be able to read and append text to the </w:t>
+      </w:r>
+      <w:r>
+        <w:rPr>
+          <w:highlight w:val="white"/>
+        </w:rPr>
+        <w:t>ReadWrite</w:t>
+      </w:r>
+      <w:r>
+        <w:rPr>
+          <w:highlight w:val="white"/>
+        </w:rPr>
+        <w:t>.txt file.</w:t>
+      </w:r>
+    </w:p>
+    <w:p>
+      <w:pPr>
         <w:autoSpaceDE w:val="0"/>
         <w:autoSpaceDN w:val="0"/>
         <w:adjustRightInd w:val="0"/>
@@ -1225,6 +1287,8 @@
           <w:szCs w:val="20"/>
         </w:rPr>
       </w:pPr>
+      <w:bookmarkStart w:id="0" w:name="_GoBack"/>
+      <w:bookmarkEnd w:id="0"/>
     </w:p>
     <w:p>
       <w:pPr>

</xml_diff>